<commit_message>
uploading draft for MIMIC-IV full dataset application
</commit_message>
<xml_diff>
--- a/documentation/MIMIC-IV_Access_Application.docx
+++ b/documentation/MIMIC-IV_Access_Application.docx
@@ -4,6 +4,7 @@
   <w:body>
     <w:p>
       <w:pPr>
+        <w:spacing w:after="0"/>
         <w:rPr>
           <w:b/>
           <w:bCs/>
@@ -19,14 +20,320 @@
     </w:p>
     <w:p>
       <w:pPr>
-        <w:rPr>
-          <w:b/>
-          <w:bCs/>
-        </w:rPr>
-      </w:pPr>
-    </w:p>
-    <w:p>
-      <w:pPr>
+        <w:spacing w:after="0"/>
+        <w:rPr>
+          <w:b/>
+          <w:bCs/>
+        </w:rPr>
+      </w:pPr>
+    </w:p>
+    <w:p>
+      <w:pPr>
+        <w:spacing w:after="0"/>
+        <w:rPr>
+          <w:b/>
+          <w:bCs/>
+        </w:rPr>
+      </w:pPr>
+      <w:r>
+        <w:rPr>
+          <w:b/>
+          <w:bCs/>
+        </w:rPr>
+        <w:t xml:space="preserve">Please use the form below to apply for PhysioNet credentialing. </w:t>
+      </w:r>
+      <w:proofErr w:type="gramStart"/>
+      <w:r>
+        <w:rPr>
+          <w:b/>
+          <w:bCs/>
+        </w:rPr>
+        <w:t>In order to</w:t>
+      </w:r>
+      <w:proofErr w:type="gramEnd"/>
+      <w:r>
+        <w:rPr>
+          <w:b/>
+          <w:bCs/>
+        </w:rPr>
+        <w:t xml:space="preserve"> apply:</w:t>
+      </w:r>
+    </w:p>
+    <w:p>
+      <w:pPr>
+        <w:numPr>
+          <w:ilvl w:val="0"/>
+          <w:numId w:val="1"/>
+        </w:numPr>
+        <w:spacing w:after="0"/>
+        <w:rPr>
+          <w:b/>
+          <w:bCs/>
+        </w:rPr>
+      </w:pPr>
+      <w:r>
+        <w:rPr>
+          <w:b/>
+          <w:bCs/>
+        </w:rPr>
+        <w:t>If you have an institutional/academic email address, please add it in your settings (</w:t>
+      </w:r>
+      <w:hyperlink r:id="rId8" w:history="1">
+        <w:r>
+          <w:rPr>
+            <w:rStyle w:val="Hyperlink"/>
+            <w:b/>
+            <w:bCs/>
+          </w:rPr>
+          <w:t>Emails settings</w:t>
+        </w:r>
+      </w:hyperlink>
+      <w:r>
+        <w:rPr>
+          <w:b/>
+          <w:bCs/>
+        </w:rPr>
+        <w:t>).</w:t>
+      </w:r>
+    </w:p>
+    <w:p>
+      <w:pPr>
+        <w:numPr>
+          <w:ilvl w:val="0"/>
+          <w:numId w:val="1"/>
+        </w:numPr>
+        <w:spacing w:after="0"/>
+        <w:rPr>
+          <w:b/>
+          <w:bCs/>
+        </w:rPr>
+      </w:pPr>
+      <w:r>
+        <w:rPr>
+          <w:b/>
+          <w:bCs/>
+        </w:rPr>
+        <w:t xml:space="preserve">If you have an ORCID </w:t>
+      </w:r>
+      <w:proofErr w:type="spellStart"/>
+      <w:r>
+        <w:rPr>
+          <w:b/>
+          <w:bCs/>
+        </w:rPr>
+        <w:t>iD</w:t>
+      </w:r>
+      <w:proofErr w:type="spellEnd"/>
+      <w:r>
+        <w:rPr>
+          <w:b/>
+          <w:bCs/>
+        </w:rPr>
+        <w:t>, please link to it in your settings (</w:t>
+      </w:r>
+      <w:hyperlink r:id="rId9" w:history="1">
+        <w:r>
+          <w:rPr>
+            <w:rStyle w:val="Hyperlink"/>
+            <w:b/>
+            <w:bCs/>
+          </w:rPr>
+          <w:t>ORCID settings</w:t>
+        </w:r>
+      </w:hyperlink>
+      <w:r>
+        <w:rPr>
+          <w:b/>
+          <w:bCs/>
+        </w:rPr>
+        <w:t>) as this may help us expedite your application by making it easier to verify your identity.</w:t>
+      </w:r>
+    </w:p>
+    <w:p>
+      <w:pPr>
+        <w:spacing w:after="0"/>
+        <w:rPr>
+          <w:b/>
+          <w:bCs/>
+        </w:rPr>
+      </w:pPr>
+      <w:r>
+        <w:rPr>
+          <w:b/>
+          <w:bCs/>
+        </w:rPr>
+        <w:t>Recommendations for a timely review</w:t>
+      </w:r>
+    </w:p>
+    <w:p>
+      <w:pPr>
+        <w:spacing w:after="0"/>
+        <w:rPr>
+          <w:b/>
+          <w:bCs/>
+        </w:rPr>
+      </w:pPr>
+      <w:r>
+        <w:rPr>
+          <w:b/>
+          <w:bCs/>
+        </w:rPr>
+        <w:pict w14:anchorId="51783201">
+          <v:rect id="_x0000_i1031" style="width:0;height:0" o:hrstd="t" o:hrnoshade="t" o:hr="t" fillcolor="#212529" stroked="f"/>
+        </w:pict>
+      </w:r>
+    </w:p>
+    <w:p>
+      <w:pPr>
+        <w:spacing w:after="0"/>
+        <w:rPr>
+          <w:b/>
+          <w:bCs/>
+        </w:rPr>
+      </w:pPr>
+      <w:r>
+        <w:rPr>
+          <w:b/>
+          <w:bCs/>
+        </w:rPr>
+        <w:t>The following steps will help to ensure a timely review of your application:</w:t>
+      </w:r>
+    </w:p>
+    <w:p>
+      <w:pPr>
+        <w:numPr>
+          <w:ilvl w:val="0"/>
+          <w:numId w:val="2"/>
+        </w:numPr>
+        <w:spacing w:after="0"/>
+        <w:rPr>
+          <w:b/>
+          <w:bCs/>
+        </w:rPr>
+      </w:pPr>
+      <w:r>
+        <w:rPr>
+          <w:b/>
+          <w:bCs/>
+        </w:rPr>
+        <w:t xml:space="preserve">You are required to provide a reference, whom we may </w:t>
+      </w:r>
+      <w:proofErr w:type="gramStart"/>
+      <w:r>
+        <w:rPr>
+          <w:b/>
+          <w:bCs/>
+        </w:rPr>
+        <w:t>contact with</w:t>
+      </w:r>
+      <w:proofErr w:type="gramEnd"/>
+      <w:r>
+        <w:rPr>
+          <w:b/>
+          <w:bCs/>
+        </w:rPr>
+        <w:t xml:space="preserve"> regard to your application.</w:t>
+      </w:r>
+    </w:p>
+    <w:p>
+      <w:pPr>
+        <w:numPr>
+          <w:ilvl w:val="0"/>
+          <w:numId w:val="2"/>
+        </w:numPr>
+        <w:spacing w:after="0"/>
+        <w:rPr>
+          <w:b/>
+          <w:bCs/>
+        </w:rPr>
+      </w:pPr>
+      <w:r>
+        <w:rPr>
+          <w:b/>
+          <w:bCs/>
+        </w:rPr>
+        <w:t xml:space="preserve">It is also helpful if your reference is a registered </w:t>
+      </w:r>
+      <w:proofErr w:type="gramStart"/>
+      <w:r>
+        <w:rPr>
+          <w:b/>
+          <w:bCs/>
+        </w:rPr>
+        <w:t>user</w:t>
+      </w:r>
+      <w:proofErr w:type="gramEnd"/>
+      <w:r>
+        <w:rPr>
+          <w:b/>
+          <w:bCs/>
+        </w:rPr>
+        <w:t xml:space="preserve"> and they have linked their ORCID </w:t>
+      </w:r>
+      <w:proofErr w:type="spellStart"/>
+      <w:r>
+        <w:rPr>
+          <w:b/>
+          <w:bCs/>
+        </w:rPr>
+        <w:t>iD</w:t>
+      </w:r>
+      <w:proofErr w:type="spellEnd"/>
+      <w:r>
+        <w:rPr>
+          <w:b/>
+          <w:bCs/>
+        </w:rPr>
+        <w:t xml:space="preserve"> to their profile.</w:t>
+      </w:r>
+    </w:p>
+    <w:p>
+      <w:pPr>
+        <w:numPr>
+          <w:ilvl w:val="0"/>
+          <w:numId w:val="2"/>
+        </w:numPr>
+        <w:spacing w:after="0"/>
+        <w:rPr>
+          <w:b/>
+          <w:bCs/>
+        </w:rPr>
+      </w:pPr>
+      <w:r>
+        <w:rPr>
+          <w:b/>
+          <w:bCs/>
+        </w:rPr>
+        <w:t>Check the form carefully before submission. Incomplete or erroneous applications will be rejected.</w:t>
+      </w:r>
+    </w:p>
+    <w:p>
+      <w:pPr>
+        <w:spacing w:after="0"/>
+        <w:rPr>
+          <w:b/>
+          <w:bCs/>
+        </w:rPr>
+      </w:pPr>
+      <w:r>
+        <w:rPr>
+          <w:b/>
+          <w:bCs/>
+        </w:rPr>
+        <w:t>Required fields are indicated by a red asterisk (*).</w:t>
+      </w:r>
+    </w:p>
+    <w:p>
+      <w:pPr>
+        <w:rPr>
+          <w:b/>
+          <w:bCs/>
+        </w:rPr>
+      </w:pPr>
+    </w:p>
+    <w:p>
+      <w:pPr>
+        <w:spacing w:after="0"/>
         <w:rPr>
           <w:b/>
           <w:bCs/>
@@ -40,8 +347,15 @@
         <w:t>Personal Details</w:t>
       </w:r>
     </w:p>
-    <w:p/>
-    <w:p>
+    <w:p>
+      <w:pPr>
+        <w:spacing w:after="0"/>
+      </w:pPr>
+    </w:p>
+    <w:p>
+      <w:pPr>
+        <w:spacing w:after="0"/>
+      </w:pPr>
       <w:r>
         <w:t>First Name</w:t>
       </w:r>
@@ -52,8 +366,15 @@
         <w:t xml:space="preserve"> Josha</w:t>
       </w:r>
     </w:p>
-    <w:p/>
-    <w:p>
+    <w:p>
+      <w:pPr>
+        <w:spacing w:after="0"/>
+      </w:pPr>
+    </w:p>
+    <w:p>
+      <w:pPr>
+        <w:spacing w:after="0"/>
+      </w:pPr>
       <w:r>
         <w:t>Last Name</w:t>
       </w:r>
@@ -64,9 +385,14 @@
         <w:t xml:space="preserve"> Thomas</w:t>
       </w:r>
     </w:p>
-    <w:p/>
-    <w:p>
-      <w:pPr>
+    <w:p>
+      <w:pPr>
+        <w:spacing w:after="0"/>
+      </w:pPr>
+    </w:p>
+    <w:p>
+      <w:pPr>
+        <w:spacing w:after="0"/>
         <w:rPr>
           <w:color w:val="FF0000"/>
         </w:rPr>
@@ -84,8 +410,15 @@
         <w:t>Leaving this blank</w:t>
       </w:r>
     </w:p>
-    <w:p/>
-    <w:p>
+    <w:p>
+      <w:pPr>
+        <w:spacing w:after="0"/>
+      </w:pPr>
+    </w:p>
+    <w:p>
+      <w:pPr>
+        <w:spacing w:after="0"/>
+      </w:pPr>
       <w:r>
         <w:t>Researcher category</w:t>
       </w:r>
@@ -96,8 +429,15 @@
         <w:t xml:space="preserve"> Graduate Student</w:t>
       </w:r>
     </w:p>
-    <w:p/>
-    <w:p>
+    <w:p>
+      <w:pPr>
+        <w:spacing w:after="0"/>
+      </w:pPr>
+    </w:p>
+    <w:p>
+      <w:pPr>
+        <w:spacing w:after="0"/>
+      </w:pPr>
       <w:r>
         <w:t>Organization name</w:t>
       </w:r>
@@ -108,8 +448,15 @@
         <w:t xml:space="preserve"> Harvard School of Public Health </w:t>
       </w:r>
     </w:p>
-    <w:p/>
-    <w:p>
+    <w:p>
+      <w:pPr>
+        <w:spacing w:after="0"/>
+      </w:pPr>
+    </w:p>
+    <w:p>
+      <w:pPr>
+        <w:spacing w:after="0"/>
+      </w:pPr>
       <w:r>
         <w:t>Job title or position</w:t>
       </w:r>
@@ -120,8 +467,15 @@
         <w:t xml:space="preserve"> Student</w:t>
       </w:r>
     </w:p>
-    <w:p/>
-    <w:p>
+    <w:p>
+      <w:pPr>
+        <w:spacing w:after="0"/>
+      </w:pPr>
+    </w:p>
+    <w:p>
+      <w:pPr>
+        <w:spacing w:after="0"/>
+      </w:pPr>
       <w:r>
         <w:t>City</w:t>
       </w:r>
@@ -132,8 +486,15 @@
         <w:t xml:space="preserve"> Cambridge</w:t>
       </w:r>
     </w:p>
-    <w:p/>
-    <w:p>
+    <w:p>
+      <w:pPr>
+        <w:spacing w:after="0"/>
+      </w:pPr>
+    </w:p>
+    <w:p>
+      <w:pPr>
+        <w:spacing w:after="0"/>
+      </w:pPr>
       <w:r>
         <w:t>State/Province (Required for Canada/U.S.)</w:t>
       </w:r>
@@ -144,8 +505,15 @@
         <w:t xml:space="preserve"> Massachusetts</w:t>
       </w:r>
     </w:p>
-    <w:p/>
-    <w:p>
+    <w:p>
+      <w:pPr>
+        <w:spacing w:after="0"/>
+      </w:pPr>
+    </w:p>
+    <w:p>
+      <w:pPr>
+        <w:spacing w:after="0"/>
+      </w:pPr>
       <w:r>
         <w:t>ZIP/postal code</w:t>
       </w:r>
@@ -156,8 +524,15 @@
         <w:t xml:space="preserve"> 02134</w:t>
       </w:r>
     </w:p>
-    <w:p/>
-    <w:p>
+    <w:p>
+      <w:pPr>
+        <w:spacing w:after="0"/>
+      </w:pPr>
+    </w:p>
+    <w:p>
+      <w:pPr>
+        <w:spacing w:after="0"/>
+      </w:pPr>
       <w:r>
         <w:t>Country</w:t>
       </w:r>
@@ -168,8 +543,15 @@
         <w:t xml:space="preserve"> United States</w:t>
       </w:r>
     </w:p>
-    <w:p/>
-    <w:p>
+    <w:p>
+      <w:pPr>
+        <w:spacing w:after="0"/>
+      </w:pPr>
+    </w:p>
+    <w:p>
+      <w:pPr>
+        <w:spacing w:after="0"/>
+      </w:pPr>
       <w:r>
         <w:t>Webpage</w:t>
       </w:r>
@@ -200,9 +582,14 @@
         <w:t xml:space="preserve"> here if we want to, though this is not a required field.</w:t>
       </w:r>
     </w:p>
-    <w:p/>
-    <w:p>
-      <w:pPr>
+    <w:p>
+      <w:pPr>
+        <w:spacing w:after="0"/>
+      </w:pPr>
+    </w:p>
+    <w:p>
+      <w:pPr>
+        <w:spacing w:after="0"/>
         <w:rPr>
           <w:b/>
           <w:bCs/>
@@ -216,8 +603,43 @@
         <w:t>Reference</w:t>
       </w:r>
     </w:p>
-    <w:p/>
-    <w:p>
+    <w:p>
+      <w:pPr>
+        <w:spacing w:after="0"/>
+        <w:rPr>
+          <w:b/>
+          <w:bCs/>
+        </w:rPr>
+      </w:pPr>
+      <w:r>
+        <w:rPr>
+          <w:b/>
+          <w:bCs/>
+        </w:rPr>
+        <w:lastRenderedPageBreak/>
+        <w:t xml:space="preserve">Your reference's relationship to you. If you are a student or postdoc, this must be your supervisor. Otherwise, you may list a colleague. Do not list yourself or another student as reference. </w:t>
+      </w:r>
+      <w:proofErr w:type="gramStart"/>
+      <w:r>
+        <w:rPr>
+          <w:b/>
+          <w:bCs/>
+        </w:rPr>
+        <w:t>Remind</w:t>
+      </w:r>
+      <w:proofErr w:type="gramEnd"/>
+      <w:r>
+        <w:rPr>
+          <w:b/>
+          <w:bCs/>
+        </w:rPr>
+        <w:t xml:space="preserve"> your reference to respond promptly, as long response times will prevent approval of your application.</w:t>
+      </w:r>
+    </w:p>
+    <w:p>
+      <w:pPr>
+        <w:spacing w:after="0"/>
+      </w:pPr>
       <w:r>
         <w:t>Reference category</w:t>
       </w:r>
@@ -228,8 +650,15 @@
         <w:t xml:space="preserve"> Supervisor</w:t>
       </w:r>
     </w:p>
-    <w:p/>
-    <w:p>
+    <w:p>
+      <w:pPr>
+        <w:spacing w:after="0"/>
+      </w:pPr>
+    </w:p>
+    <w:p>
+      <w:pPr>
+        <w:spacing w:after="0"/>
+      </w:pPr>
       <w:r>
         <w:t>Reference name</w:t>
       </w:r>
@@ -240,8 +669,15 @@
         <w:t xml:space="preserve"> Francesca Dominici</w:t>
       </w:r>
     </w:p>
-    <w:p/>
-    <w:p>
+    <w:p>
+      <w:pPr>
+        <w:spacing w:after="0"/>
+      </w:pPr>
+    </w:p>
+    <w:p>
+      <w:pPr>
+        <w:spacing w:after="0"/>
+      </w:pPr>
       <w:r>
         <w:t xml:space="preserve">Reference email </w:t>
       </w:r>
@@ -252,8 +688,15 @@
         <w:t>fdominic@hsph.harvard.edu</w:t>
       </w:r>
     </w:p>
-    <w:p/>
-    <w:p>
+    <w:p>
+      <w:pPr>
+        <w:spacing w:after="0"/>
+      </w:pPr>
+    </w:p>
+    <w:p>
+      <w:pPr>
+        <w:spacing w:after="0"/>
+      </w:pPr>
       <w:r>
         <w:t>Reference organization</w:t>
       </w:r>
@@ -261,8 +704,15 @@
         <w:t>: Harvard School of Public Health</w:t>
       </w:r>
     </w:p>
-    <w:p/>
-    <w:p>
+    <w:p>
+      <w:pPr>
+        <w:spacing w:after="0"/>
+      </w:pPr>
+    </w:p>
+    <w:p>
+      <w:pPr>
+        <w:spacing w:after="0"/>
+      </w:pPr>
       <w:r>
         <w:t>Reference job title or description</w:t>
       </w:r>
@@ -273,9 +723,14 @@
         <w:t>Clarence James Gamble Professor of Biostatistics, Population, and Data Science</w:t>
       </w:r>
     </w:p>
-    <w:p/>
-    <w:p>
-      <w:pPr>
+    <w:p>
+      <w:pPr>
+        <w:spacing w:after="0"/>
+      </w:pPr>
+    </w:p>
+    <w:p>
+      <w:pPr>
+        <w:spacing w:after="0"/>
         <w:rPr>
           <w:b/>
           <w:bCs/>
@@ -289,8 +744,40 @@
         <w:t>Research Area</w:t>
       </w:r>
     </w:p>
-    <w:p/>
-    <w:p>
+    <w:p>
+      <w:pPr>
+        <w:spacing w:after="0"/>
+        <w:rPr>
+          <w:b/>
+          <w:bCs/>
+        </w:rPr>
+      </w:pPr>
+    </w:p>
+    <w:p>
+      <w:pPr>
+        <w:spacing w:after="0"/>
+        <w:rPr>
+          <w:b/>
+          <w:bCs/>
+        </w:rPr>
+      </w:pPr>
+      <w:r>
+        <w:rPr>
+          <w:b/>
+          <w:bCs/>
+        </w:rPr>
+        <w:t>Please provide a detailed description of how you plan to use the data, including the name of any specific dataset(s) you intend to use. If you will be using the data for a class, please also include the name and number of the course. (Minimum : 20 words)</w:t>
+      </w:r>
+    </w:p>
+    <w:p>
+      <w:pPr>
+        <w:spacing w:after="0"/>
+      </w:pPr>
+    </w:p>
+    <w:p>
+      <w:pPr>
+        <w:spacing w:after="0"/>
+      </w:pPr>
       <w:r>
         <w:t>Research Topic</w:t>
       </w:r>
@@ -327,6 +814,315 @@
     </w:sectPr>
   </w:body>
 </w:document>
+</file>
+
+<file path=word/numbering.xml><?xml version="1.0" encoding="utf-8"?>
+<w:numbering xmlns:wpc="http://schemas.microsoft.com/office/word/2010/wordprocessingCanvas" xmlns:cx="http://schemas.microsoft.com/office/drawing/2014/chartex" xmlns:cx1="http://schemas.microsoft.com/office/drawing/2015/9/8/chartex" xmlns:cx2="http://schemas.microsoft.com/office/drawing/2015/10/21/chartex" xmlns:cx3="http://schemas.microsoft.com/office/drawing/2016/5/9/chartex" xmlns:cx4="http://schemas.microsoft.com/office/drawing/2016/5/10/chartex" xmlns:cx5="http://schemas.microsoft.com/office/drawing/2016/5/11/chartex" xmlns:cx6="http://schemas.microsoft.com/office/drawing/2016/5/12/chartex" xmlns:cx7="http://schemas.microsoft.com/office/drawing/2016/5/13/chartex" xmlns:cx8="http://schemas.microsoft.com/office/drawing/2016/5/14/chartex" xmlns:mc="http://schemas.openxmlformats.org/markup-compatibility/2006" xmlns:aink="http://schemas.microsoft.com/office/drawing/2016/ink" xmlns:am3d="http://schemas.microsoft.com/office/drawing/2017/model3d" xmlns:o="urn:schemas-microsoft-com:office:office" xmlns:oel="http://schemas.microsoft.com/office/2019/extlst" xmlns:r="http://schemas.openxmlformats.org/officeDocument/2006/relationships" xmlns:m="http://schemas.openxmlformats.org/officeDocument/2006/math" xmlns:v="urn:schemas-microsoft-com:vml" xmlns:wp14="http://schemas.microsoft.com/office/word/2010/wordprocessingDrawing" xmlns:wp="http://schemas.openxmlformats.org/drawingml/2006/wordprocessingDrawing" xmlns:w10="urn:schemas-microsoft-com:office:word" xmlns:w="http://schemas.openxmlformats.org/wordprocessingml/2006/main" xmlns:w14="http://schemas.microsoft.com/office/word/2010/wordml" xmlns:w15="http://schemas.microsoft.com/office/word/2012/wordml" xmlns:w16cex="http://schemas.microsoft.com/office/word/2018/wordml/cex" xmlns:w16cid="http://schemas.microsoft.com/office/word/2016/wordml/cid" xmlns:w16="http://schemas.microsoft.com/office/word/2018/wordml" xmlns:w16du="http://schemas.microsoft.com/office/word/2023/wordml/word16du" xmlns:w16sdtdh="http://schemas.microsoft.com/office/word/2020/wordml/sdtdatahash" xmlns:w16se="http://schemas.microsoft.com/office/word/2015/wordml/symex" xmlns:wpg="http://schemas.microsoft.com/office/word/2010/wordprocessingGroup" xmlns:wpi="http://schemas.microsoft.com/office/word/2010/wordprocessingInk" xmlns:wne="http://schemas.microsoft.com/office/word/2006/wordml" xmlns:wps="http://schemas.microsoft.com/office/word/2010/wordprocessingShape" mc:Ignorable="w14 w15 w16se w16cid w16 w16cex w16sdtdh w16du wp14">
+  <w:abstractNum w:abstractNumId="0" w15:restartNumberingAfterBreak="0">
+    <w:nsid w:val="15301100"/>
+    <w:multiLevelType w:val="multilevel"/>
+    <w:tmpl w:val="CA468AF6"/>
+    <w:lvl w:ilvl="0">
+      <w:start w:val="1"/>
+      <w:numFmt w:val="bullet"/>
+      <w:lvlText w:val=""/>
+      <w:lvlJc w:val="left"/>
+      <w:pPr>
+        <w:tabs>
+          <w:tab w:val="num" w:pos="720"/>
+        </w:tabs>
+        <w:ind w:left="720" w:hanging="360"/>
+      </w:pPr>
+      <w:rPr>
+        <w:rFonts w:ascii="Symbol" w:hAnsi="Symbol" w:hint="default"/>
+        <w:sz w:val="20"/>
+      </w:rPr>
+    </w:lvl>
+    <w:lvl w:ilvl="1" w:tentative="1">
+      <w:start w:val="1"/>
+      <w:numFmt w:val="bullet"/>
+      <w:lvlText w:val="o"/>
+      <w:lvlJc w:val="left"/>
+      <w:pPr>
+        <w:tabs>
+          <w:tab w:val="num" w:pos="1440"/>
+        </w:tabs>
+        <w:ind w:left="1440" w:hanging="360"/>
+      </w:pPr>
+      <w:rPr>
+        <w:rFonts w:ascii="Courier New" w:hAnsi="Courier New" w:hint="default"/>
+        <w:sz w:val="20"/>
+      </w:rPr>
+    </w:lvl>
+    <w:lvl w:ilvl="2" w:tentative="1">
+      <w:start w:val="1"/>
+      <w:numFmt w:val="bullet"/>
+      <w:lvlText w:val=""/>
+      <w:lvlJc w:val="left"/>
+      <w:pPr>
+        <w:tabs>
+          <w:tab w:val="num" w:pos="2160"/>
+        </w:tabs>
+        <w:ind w:left="2160" w:hanging="360"/>
+      </w:pPr>
+      <w:rPr>
+        <w:rFonts w:ascii="Wingdings" w:hAnsi="Wingdings" w:hint="default"/>
+        <w:sz w:val="20"/>
+      </w:rPr>
+    </w:lvl>
+    <w:lvl w:ilvl="3" w:tentative="1">
+      <w:start w:val="1"/>
+      <w:numFmt w:val="bullet"/>
+      <w:lvlText w:val=""/>
+      <w:lvlJc w:val="left"/>
+      <w:pPr>
+        <w:tabs>
+          <w:tab w:val="num" w:pos="2880"/>
+        </w:tabs>
+        <w:ind w:left="2880" w:hanging="360"/>
+      </w:pPr>
+      <w:rPr>
+        <w:rFonts w:ascii="Wingdings" w:hAnsi="Wingdings" w:hint="default"/>
+        <w:sz w:val="20"/>
+      </w:rPr>
+    </w:lvl>
+    <w:lvl w:ilvl="4" w:tentative="1">
+      <w:start w:val="1"/>
+      <w:numFmt w:val="bullet"/>
+      <w:lvlText w:val=""/>
+      <w:lvlJc w:val="left"/>
+      <w:pPr>
+        <w:tabs>
+          <w:tab w:val="num" w:pos="3600"/>
+        </w:tabs>
+        <w:ind w:left="3600" w:hanging="360"/>
+      </w:pPr>
+      <w:rPr>
+        <w:rFonts w:ascii="Wingdings" w:hAnsi="Wingdings" w:hint="default"/>
+        <w:sz w:val="20"/>
+      </w:rPr>
+    </w:lvl>
+    <w:lvl w:ilvl="5" w:tentative="1">
+      <w:start w:val="1"/>
+      <w:numFmt w:val="bullet"/>
+      <w:lvlText w:val=""/>
+      <w:lvlJc w:val="left"/>
+      <w:pPr>
+        <w:tabs>
+          <w:tab w:val="num" w:pos="4320"/>
+        </w:tabs>
+        <w:ind w:left="4320" w:hanging="360"/>
+      </w:pPr>
+      <w:rPr>
+        <w:rFonts w:ascii="Wingdings" w:hAnsi="Wingdings" w:hint="default"/>
+        <w:sz w:val="20"/>
+      </w:rPr>
+    </w:lvl>
+    <w:lvl w:ilvl="6" w:tentative="1">
+      <w:start w:val="1"/>
+      <w:numFmt w:val="bullet"/>
+      <w:lvlText w:val=""/>
+      <w:lvlJc w:val="left"/>
+      <w:pPr>
+        <w:tabs>
+          <w:tab w:val="num" w:pos="5040"/>
+        </w:tabs>
+        <w:ind w:left="5040" w:hanging="360"/>
+      </w:pPr>
+      <w:rPr>
+        <w:rFonts w:ascii="Wingdings" w:hAnsi="Wingdings" w:hint="default"/>
+        <w:sz w:val="20"/>
+      </w:rPr>
+    </w:lvl>
+    <w:lvl w:ilvl="7" w:tentative="1">
+      <w:start w:val="1"/>
+      <w:numFmt w:val="bullet"/>
+      <w:lvlText w:val=""/>
+      <w:lvlJc w:val="left"/>
+      <w:pPr>
+        <w:tabs>
+          <w:tab w:val="num" w:pos="5760"/>
+        </w:tabs>
+        <w:ind w:left="5760" w:hanging="360"/>
+      </w:pPr>
+      <w:rPr>
+        <w:rFonts w:ascii="Wingdings" w:hAnsi="Wingdings" w:hint="default"/>
+        <w:sz w:val="20"/>
+      </w:rPr>
+    </w:lvl>
+    <w:lvl w:ilvl="8" w:tentative="1">
+      <w:start w:val="1"/>
+      <w:numFmt w:val="bullet"/>
+      <w:lvlText w:val=""/>
+      <w:lvlJc w:val="left"/>
+      <w:pPr>
+        <w:tabs>
+          <w:tab w:val="num" w:pos="6480"/>
+        </w:tabs>
+        <w:ind w:left="6480" w:hanging="360"/>
+      </w:pPr>
+      <w:rPr>
+        <w:rFonts w:ascii="Wingdings" w:hAnsi="Wingdings" w:hint="default"/>
+        <w:sz w:val="20"/>
+      </w:rPr>
+    </w:lvl>
+  </w:abstractNum>
+  <w:abstractNum w:abstractNumId="1" w15:restartNumberingAfterBreak="0">
+    <w:nsid w:val="1F0E153C"/>
+    <w:multiLevelType w:val="multilevel"/>
+    <w:tmpl w:val="9D4C0CD0"/>
+    <w:lvl w:ilvl="0">
+      <w:start w:val="1"/>
+      <w:numFmt w:val="bullet"/>
+      <w:lvlText w:val=""/>
+      <w:lvlJc w:val="left"/>
+      <w:pPr>
+        <w:tabs>
+          <w:tab w:val="num" w:pos="720"/>
+        </w:tabs>
+        <w:ind w:left="720" w:hanging="360"/>
+      </w:pPr>
+      <w:rPr>
+        <w:rFonts w:ascii="Symbol" w:hAnsi="Symbol" w:hint="default"/>
+        <w:sz w:val="20"/>
+      </w:rPr>
+    </w:lvl>
+    <w:lvl w:ilvl="1" w:tentative="1">
+      <w:start w:val="1"/>
+      <w:numFmt w:val="bullet"/>
+      <w:lvlText w:val="o"/>
+      <w:lvlJc w:val="left"/>
+      <w:pPr>
+        <w:tabs>
+          <w:tab w:val="num" w:pos="1440"/>
+        </w:tabs>
+        <w:ind w:left="1440" w:hanging="360"/>
+      </w:pPr>
+      <w:rPr>
+        <w:rFonts w:ascii="Courier New" w:hAnsi="Courier New" w:hint="default"/>
+        <w:sz w:val="20"/>
+      </w:rPr>
+    </w:lvl>
+    <w:lvl w:ilvl="2" w:tentative="1">
+      <w:start w:val="1"/>
+      <w:numFmt w:val="bullet"/>
+      <w:lvlText w:val=""/>
+      <w:lvlJc w:val="left"/>
+      <w:pPr>
+        <w:tabs>
+          <w:tab w:val="num" w:pos="2160"/>
+        </w:tabs>
+        <w:ind w:left="2160" w:hanging="360"/>
+      </w:pPr>
+      <w:rPr>
+        <w:rFonts w:ascii="Wingdings" w:hAnsi="Wingdings" w:hint="default"/>
+        <w:sz w:val="20"/>
+      </w:rPr>
+    </w:lvl>
+    <w:lvl w:ilvl="3" w:tentative="1">
+      <w:start w:val="1"/>
+      <w:numFmt w:val="bullet"/>
+      <w:lvlText w:val=""/>
+      <w:lvlJc w:val="left"/>
+      <w:pPr>
+        <w:tabs>
+          <w:tab w:val="num" w:pos="2880"/>
+        </w:tabs>
+        <w:ind w:left="2880" w:hanging="360"/>
+      </w:pPr>
+      <w:rPr>
+        <w:rFonts w:ascii="Wingdings" w:hAnsi="Wingdings" w:hint="default"/>
+        <w:sz w:val="20"/>
+      </w:rPr>
+    </w:lvl>
+    <w:lvl w:ilvl="4" w:tentative="1">
+      <w:start w:val="1"/>
+      <w:numFmt w:val="bullet"/>
+      <w:lvlText w:val=""/>
+      <w:lvlJc w:val="left"/>
+      <w:pPr>
+        <w:tabs>
+          <w:tab w:val="num" w:pos="3600"/>
+        </w:tabs>
+        <w:ind w:left="3600" w:hanging="360"/>
+      </w:pPr>
+      <w:rPr>
+        <w:rFonts w:ascii="Wingdings" w:hAnsi="Wingdings" w:hint="default"/>
+        <w:sz w:val="20"/>
+      </w:rPr>
+    </w:lvl>
+    <w:lvl w:ilvl="5" w:tentative="1">
+      <w:start w:val="1"/>
+      <w:numFmt w:val="bullet"/>
+      <w:lvlText w:val=""/>
+      <w:lvlJc w:val="left"/>
+      <w:pPr>
+        <w:tabs>
+          <w:tab w:val="num" w:pos="4320"/>
+        </w:tabs>
+        <w:ind w:left="4320" w:hanging="360"/>
+      </w:pPr>
+      <w:rPr>
+        <w:rFonts w:ascii="Wingdings" w:hAnsi="Wingdings" w:hint="default"/>
+        <w:sz w:val="20"/>
+      </w:rPr>
+    </w:lvl>
+    <w:lvl w:ilvl="6" w:tentative="1">
+      <w:start w:val="1"/>
+      <w:numFmt w:val="bullet"/>
+      <w:lvlText w:val=""/>
+      <w:lvlJc w:val="left"/>
+      <w:pPr>
+        <w:tabs>
+          <w:tab w:val="num" w:pos="5040"/>
+        </w:tabs>
+        <w:ind w:left="5040" w:hanging="360"/>
+      </w:pPr>
+      <w:rPr>
+        <w:rFonts w:ascii="Wingdings" w:hAnsi="Wingdings" w:hint="default"/>
+        <w:sz w:val="20"/>
+      </w:rPr>
+    </w:lvl>
+    <w:lvl w:ilvl="7" w:tentative="1">
+      <w:start w:val="1"/>
+      <w:numFmt w:val="bullet"/>
+      <w:lvlText w:val=""/>
+      <w:lvlJc w:val="left"/>
+      <w:pPr>
+        <w:tabs>
+          <w:tab w:val="num" w:pos="5760"/>
+        </w:tabs>
+        <w:ind w:left="5760" w:hanging="360"/>
+      </w:pPr>
+      <w:rPr>
+        <w:rFonts w:ascii="Wingdings" w:hAnsi="Wingdings" w:hint="default"/>
+        <w:sz w:val="20"/>
+      </w:rPr>
+    </w:lvl>
+    <w:lvl w:ilvl="8" w:tentative="1">
+      <w:start w:val="1"/>
+      <w:numFmt w:val="bullet"/>
+      <w:lvlText w:val=""/>
+      <w:lvlJc w:val="left"/>
+      <w:pPr>
+        <w:tabs>
+          <w:tab w:val="num" w:pos="6480"/>
+        </w:tabs>
+        <w:ind w:left="6480" w:hanging="360"/>
+      </w:pPr>
+      <w:rPr>
+        <w:rFonts w:ascii="Wingdings" w:hAnsi="Wingdings" w:hint="default"/>
+        <w:sz w:val="20"/>
+      </w:rPr>
+    </w:lvl>
+  </w:abstractNum>
+  <w:num w:numId="1" w16cid:durableId="1146781131">
+    <w:abstractNumId w:val="0"/>
+  </w:num>
+  <w:num w:numId="2" w16cid:durableId="1865094352">
+    <w:abstractNumId w:val="1"/>
+  </w:num>
+</w:numbering>
 </file>
 
 <file path=word/styles.xml><?xml version="1.0" encoding="utf-8"?>
@@ -932,7 +1728,6 @@
   <w:style w:type="character" w:default="1" w:styleId="DefaultParagraphFont">
     <w:name w:val="Default Paragraph Font"/>
     <w:uiPriority w:val="1"/>
-    <w:semiHidden/>
     <w:unhideWhenUsed/>
   </w:style>
   <w:style w:type="table" w:default="1" w:styleId="TableNormal">
@@ -1244,6 +2039,29 @@
       <w:smallCaps/>
       <w:color w:val="2F5496" w:themeColor="accent1" w:themeShade="BF"/>
       <w:spacing w:val="5"/>
+    </w:rPr>
+  </w:style>
+  <w:style w:type="character" w:styleId="Hyperlink">
+    <w:name w:val="Hyperlink"/>
+    <w:basedOn w:val="DefaultParagraphFont"/>
+    <w:uiPriority w:val="99"/>
+    <w:unhideWhenUsed/>
+    <w:rsid w:val="003457BC"/>
+    <w:rPr>
+      <w:color w:val="0563C1" w:themeColor="hyperlink"/>
+      <w:u w:val="single"/>
+    </w:rPr>
+  </w:style>
+  <w:style w:type="character" w:styleId="UnresolvedMention">
+    <w:name w:val="Unresolved Mention"/>
+    <w:basedOn w:val="DefaultParagraphFont"/>
+    <w:uiPriority w:val="99"/>
+    <w:semiHidden/>
+    <w:unhideWhenUsed/>
+    <w:rsid w:val="003457BC"/>
+    <w:rPr>
+      <w:color w:val="605E5C"/>
+      <w:shd w:val="clear" w:color="auto" w:fill="E1DFDD"/>
     </w:rPr>
   </w:style>
 </w:styles>
@@ -1733,14 +2551,7 @@
 <ds:datastoreItem xmlns:ds="http://schemas.openxmlformats.org/officeDocument/2006/customXml" ds:itemID="{03E86534-FDF2-45A2-8410-18C8A47D2433}">
   <ds:schemaRefs>
     <ds:schemaRef ds:uri="http://schemas.microsoft.com/office/2006/metadata/properties"/>
-    <ds:schemaRef ds:uri="http://schemas.microsoft.com/office/2006/documentManagement/types"/>
-    <ds:schemaRef ds:uri="http://purl.org/dc/elements/1.1/"/>
-    <ds:schemaRef ds:uri="8d0d7f77-1632-4e6a-ad24-80251b334c13"/>
-    <ds:schemaRef ds:uri="http://www.w3.org/XML/1998/namespace"/>
     <ds:schemaRef ds:uri="http://schemas.microsoft.com/office/infopath/2007/PartnerControls"/>
-    <ds:schemaRef ds:uri="http://purl.org/dc/terms/"/>
-    <ds:schemaRef ds:uri="http://schemas.openxmlformats.org/package/2006/metadata/core-properties"/>
-    <ds:schemaRef ds:uri="http://purl.org/dc/dcmitype/"/>
   </ds:schemaRefs>
 </ds:datastoreItem>
 </file>
</xml_diff>